<commit_message>
Updates for YAML pipelines
</commit_message>
<xml_diff>
--- a/Cloud Services Extended Support Deployment.docx
+++ b/Cloud Services Extended Support Deployment.docx
@@ -19,7 +19,15 @@
     </w:p>
     <w:p>
       <w:r>
-        <w:t xml:space="preserve">With the upgrade from classic Cloud Services to Cloud Services Extended Support the Azure Deployment task in Azure DevOps which was previously used to deploy your cloud service to a classic Cloud Service instance cannot be used to deploy your cloud service to a Cloud Services Extended Support instance. To address this issue we can leverage the new </w:t>
+        <w:t xml:space="preserve">With the upgrade from classic Cloud Services to Cloud Services Extended Support the Azure Deployment task in Azure DevOps which was previously used to deploy your cloud service to a classic Cloud Service instance cannot be used to deploy your cloud service to a Cloud Services Extended Support instance. To address this </w:t>
+      </w:r>
+      <w:proofErr w:type="gramStart"/>
+      <w:r>
+        <w:t>issue</w:t>
+      </w:r>
+      <w:proofErr w:type="gramEnd"/>
+      <w:r>
+        <w:t xml:space="preserve"> we can leverage the new </w:t>
       </w:r>
       <w:r>
         <w:t>Update-</w:t>
@@ -55,6 +63,9 @@
     </w:p>
     <w:p>
       <w:r>
+        <w:rPr>
+          <w:noProof/>
+        </w:rPr>
         <w:drawing>
           <wp:inline distT="0" distB="0" distL="0" distR="0" wp14:anchorId="4CD4D58A" wp14:editId="3E6EB760">
             <wp:extent cx="5943600" cy="2107565"/>
@@ -177,11 +188,19 @@
         <w:t>The f</w:t>
       </w:r>
       <w:r>
-        <w:t>inal Build pipeline looks like this</w:t>
-      </w:r>
-    </w:p>
-    <w:p>
-      <w:r>
+        <w:t xml:space="preserve">inal Build pipeline looks like </w:t>
+      </w:r>
+      <w:proofErr w:type="gramStart"/>
+      <w:r>
+        <w:t>this</w:t>
+      </w:r>
+      <w:proofErr w:type="gramEnd"/>
+    </w:p>
+    <w:p>
+      <w:r>
+        <w:rPr>
+          <w:noProof/>
+        </w:rPr>
         <w:drawing>
           <wp:inline distT="0" distB="0" distL="0" distR="0" wp14:anchorId="09416FAF" wp14:editId="267D1D68">
             <wp:extent cx="5943600" cy="3213735"/>
@@ -238,16 +257,7 @@
     </w:p>
     <w:p>
       <w:r>
-        <w:t xml:space="preserve">For customers using the classic pipeline editor in Azure DevOps start by creating a </w:t>
-      </w:r>
-      <w:r>
-        <w:t>release</w:t>
-      </w:r>
-      <w:r>
-        <w:t xml:space="preserve"> pipeline</w:t>
-      </w:r>
-      <w:r>
-        <w:t xml:space="preserve"> with the empty job release template.</w:t>
+        <w:t>For customers using the classic pipeline editor in Azure DevOps start by creating a release pipeline with the empty job release template.</w:t>
       </w:r>
     </w:p>
     <w:p>
@@ -257,11 +267,19 @@
     </w:p>
     <w:p>
       <w:r>
-        <w:t>Add an Azure file copy task and an Azure PowerShell task to the pipeline</w:t>
-      </w:r>
-    </w:p>
-    <w:p>
-      <w:r>
+        <w:t xml:space="preserve">Add an Azure file copy task and an Azure PowerShell task to the </w:t>
+      </w:r>
+      <w:proofErr w:type="gramStart"/>
+      <w:r>
+        <w:t>pipeline</w:t>
+      </w:r>
+      <w:proofErr w:type="gramEnd"/>
+    </w:p>
+    <w:p>
+      <w:r>
+        <w:rPr>
+          <w:noProof/>
+        </w:rPr>
         <w:drawing>
           <wp:inline distT="0" distB="0" distL="0" distR="0" wp14:anchorId="637AA367" wp14:editId="5256EB44">
             <wp:extent cx="5943600" cy="4128135"/>
@@ -304,15 +322,28 @@
         <w:keepNext/>
       </w:pPr>
       <w:r>
-        <w:t>The file copy task will copy the .</w:t>
+        <w:t xml:space="preserve">The file copy task will copy </w:t>
+      </w:r>
+      <w:proofErr w:type="gramStart"/>
+      <w:r>
+        <w:t>the .</w:t>
       </w:r>
       <w:proofErr w:type="spellStart"/>
       <w:r>
         <w:t>cspkg</w:t>
       </w:r>
       <w:proofErr w:type="spellEnd"/>
-      <w:r>
-        <w:t xml:space="preserve"> file produced by the build pipeline to a container on an Azure Blob Storage account. It will output the storage container URI and the storage container SAS token for use by the PowerShell script.</w:t>
+      <w:proofErr w:type="gramEnd"/>
+      <w:r>
+        <w:t xml:space="preserve"> file produced by the build pipeline to a container on an Azure Blob Storage account. It will output the storage container URI and the storage container SAS </w:t>
+      </w:r>
+      <w:proofErr w:type="gramStart"/>
+      <w:r>
+        <w:t>token</w:t>
+      </w:r>
+      <w:proofErr w:type="gramEnd"/>
+      <w:r>
+        <w:t xml:space="preserve"> for use by the PowerShell script.</w:t>
       </w:r>
       <w:r>
         <w:t xml:space="preserve"> </w:t>
@@ -364,12 +395,20 @@
         <w:rPr>
           <w:highlight w:val="yellow"/>
         </w:rPr>
-        <w:t xml:space="preserve"> on the storage account</w:t>
-      </w:r>
+        <w:t xml:space="preserve"> on the storage </w:t>
+      </w:r>
+      <w:proofErr w:type="gramStart"/>
       <w:r>
         <w:rPr>
           <w:highlight w:val="yellow"/>
         </w:rPr>
+        <w:t>account</w:t>
+      </w:r>
+      <w:proofErr w:type="gramEnd"/>
+      <w:r>
+        <w:rPr>
+          <w:highlight w:val="yellow"/>
+        </w:rPr>
         <w:t xml:space="preserve"> and you are using at least version 4.x of the Azure File Copy task</w:t>
       </w:r>
       <w:r>
@@ -381,6 +420,9 @@
     </w:p>
     <w:p>
       <w:r>
+        <w:rPr>
+          <w:noProof/>
+        </w:rPr>
         <w:drawing>
           <wp:inline distT="0" distB="0" distL="0" distR="0" wp14:anchorId="75710438" wp14:editId="39941B14">
             <wp:extent cx="4200525" cy="5379429"/>
@@ -420,6 +462,9 @@
     </w:p>
     <w:p>
       <w:r>
+        <w:rPr>
+          <w:noProof/>
+        </w:rPr>
         <w:drawing>
           <wp:inline distT="0" distB="0" distL="0" distR="0" wp14:anchorId="75DA26A5" wp14:editId="047847F5">
             <wp:extent cx="4205288" cy="1947027"/>
@@ -484,13 +529,18 @@
         <w:t>C</w:t>
       </w:r>
       <w:r>
-        <w:t>onstruct the URL of the .</w:t>
+        <w:t xml:space="preserve">onstruct the URL of </w:t>
+      </w:r>
+      <w:proofErr w:type="gramStart"/>
+      <w:r>
+        <w:t>the .</w:t>
       </w:r>
       <w:proofErr w:type="spellStart"/>
       <w:r>
         <w:t>cspkg</w:t>
       </w:r>
       <w:proofErr w:type="spellEnd"/>
+      <w:proofErr w:type="gramEnd"/>
       <w:r>
         <w:t xml:space="preserve"> file that was uploaded to Azure Blob Storage</w:t>
       </w:r>
@@ -504,13 +554,21 @@
         </w:numPr>
       </w:pPr>
       <w:r>
-        <w:t>Copy the contents of .</w:t>
+        <w:t xml:space="preserve">Copy the contents of </w:t>
+      </w:r>
+      <w:proofErr w:type="gramStart"/>
+      <w:r>
+        <w:t xml:space="preserve">the </w:t>
+      </w:r>
+      <w:r>
+        <w:t>.</w:t>
       </w:r>
       <w:proofErr w:type="spellStart"/>
       <w:r>
         <w:t>cscfg</w:t>
       </w:r>
       <w:proofErr w:type="spellEnd"/>
+      <w:proofErr w:type="gramEnd"/>
       <w:r>
         <w:t xml:space="preserve"> file into a text variable</w:t>
       </w:r>
@@ -524,8 +582,13 @@
         </w:numPr>
       </w:pPr>
       <w:r>
-        <w:t>Retrieve the existing cloud services extended support definition</w:t>
-      </w:r>
+        <w:t xml:space="preserve">Retrieve the existing cloud services extended support </w:t>
+      </w:r>
+      <w:proofErr w:type="gramStart"/>
+      <w:r>
+        <w:t>definition</w:t>
+      </w:r>
+      <w:proofErr w:type="gramEnd"/>
     </w:p>
     <w:p>
       <w:pPr>
@@ -536,13 +599,18 @@
         </w:numPr>
       </w:pPr>
       <w:r>
-        <w:t>Set the Configuration property on the cloud service to the contents of the new .</w:t>
+        <w:t xml:space="preserve">Set the Configuration property on the cloud service to the contents of the </w:t>
+      </w:r>
+      <w:proofErr w:type="gramStart"/>
+      <w:r>
+        <w:t>new .</w:t>
       </w:r>
       <w:proofErr w:type="spellStart"/>
       <w:r>
         <w:t>cscfg</w:t>
       </w:r>
       <w:proofErr w:type="spellEnd"/>
+      <w:proofErr w:type="gramEnd"/>
       <w:r>
         <w:t xml:space="preserve"> file</w:t>
       </w:r>
@@ -567,13 +635,18 @@
         <w:t xml:space="preserve"> property on the cloud service </w:t>
       </w:r>
       <w:r>
-        <w:t>to the URL of the .</w:t>
+        <w:t xml:space="preserve">to the URL of </w:t>
+      </w:r>
+      <w:proofErr w:type="gramStart"/>
+      <w:r>
+        <w:t>the .</w:t>
       </w:r>
       <w:proofErr w:type="spellStart"/>
       <w:r>
         <w:t>cspkg</w:t>
       </w:r>
       <w:proofErr w:type="spellEnd"/>
+      <w:proofErr w:type="gramEnd"/>
       <w:r>
         <w:t xml:space="preserve"> file that was uploaded to Azure Blob Storage</w:t>
       </w:r>
@@ -595,11 +668,19 @@
       </w:r>
       <w:proofErr w:type="spellEnd"/>
       <w:r>
-        <w:t xml:space="preserve"> command to update the cloud service</w:t>
-      </w:r>
-    </w:p>
-    <w:p>
-      <w:r>
+        <w:t xml:space="preserve"> command to update the cloud </w:t>
+      </w:r>
+      <w:proofErr w:type="gramStart"/>
+      <w:r>
+        <w:t>service</w:t>
+      </w:r>
+      <w:proofErr w:type="gramEnd"/>
+    </w:p>
+    <w:p>
+      <w:r>
+        <w:rPr>
+          <w:noProof/>
+        </w:rPr>
         <w:drawing>
           <wp:inline distT="0" distB="0" distL="0" distR="0" wp14:anchorId="6931B435" wp14:editId="055FCE3B">
             <wp:extent cx="5242825" cy="6357938"/>
@@ -672,7 +753,23 @@
           <w:i/>
           <w:iCs/>
         </w:rPr>
-        <w:t xml:space="preserve"> = '$(BC.StorageContainerUri)CloudServiceToDeploy.cspkg$(BC.StorageContainerSasToken)'</w:t>
+        <w:t xml:space="preserve"> = '$(</w:t>
+      </w:r>
+      <w:proofErr w:type="gramStart"/>
+      <w:r>
+        <w:rPr>
+          <w:i/>
+          <w:iCs/>
+        </w:rPr>
+        <w:t>BC.StorageContainerUri</w:t>
+      </w:r>
+      <w:proofErr w:type="gramEnd"/>
+      <w:r>
+        <w:rPr>
+          <w:i/>
+          <w:iCs/>
+        </w:rPr>
+        <w:t>)CloudServiceToDeploy.cspkg$(BC.StorageContainerSasToken)'</w:t>
       </w:r>
     </w:p>
     <w:p>
@@ -1114,7 +1211,46 @@
         <w:t>.</w:t>
       </w:r>
     </w:p>
-    <w:p/>
+    <w:p>
+      <w:pPr>
+        <w:rPr>
+          <w:b/>
+          <w:bCs/>
+        </w:rPr>
+      </w:pPr>
+      <w:r>
+        <w:rPr>
+          <w:b/>
+          <w:bCs/>
+        </w:rPr>
+        <w:t>Azure DevOps YAML Pipeline</w:t>
+      </w:r>
+    </w:p>
+    <w:p>
+      <w:r>
+        <w:t xml:space="preserve">For customers using the YAML pipeline editor in Azure DevOps a sample </w:t>
+      </w:r>
+      <w:r>
+        <w:t>azure-</w:t>
+      </w:r>
+      <w:proofErr w:type="spellStart"/>
+      <w:r>
+        <w:t>pipeline</w:t>
+      </w:r>
+      <w:r>
+        <w:t>s</w:t>
+      </w:r>
+      <w:r>
+        <w:t>.yml</w:t>
+      </w:r>
+      <w:proofErr w:type="spellEnd"/>
+      <w:r>
+        <w:t xml:space="preserve"> file has been included in the GitHub repository listed above that will build and deploy </w:t>
+      </w:r>
+      <w:r>
+        <w:t>your cloud service to an Azure Cloud Services Extended Support instance.</w:t>
+      </w:r>
+    </w:p>
     <w:p/>
     <w:sectPr>
       <w:headerReference w:type="default" r:id="rId15"/>

</xml_diff>